<commit_message>
New version of SDD
</commit_message>
<xml_diff>
--- a/Documents/SDD.doc.docx
+++ b/Documents/SDD.doc.docx
@@ -871,7 +871,14 @@
           <w:rFonts w:ascii="Times New Roman" w:hAnsi="Times New Roman" w:cs="Times New Roman"/>
           <w:color w:val="000000"/>
         </w:rPr>
-        <w:t xml:space="preserve"> ............................................................................................. 4</w:t>
+        <w:t xml:space="preserve"> ............................................................................................. </w:t>
+      </w:r>
+      <w:r>
+        <w:rPr>
+          <w:rFonts w:ascii="Times New Roman" w:hAnsi="Times New Roman" w:cs="Times New Roman"/>
+          <w:color w:val="000000"/>
+        </w:rPr>
+        <w:t>5</w:t>
       </w:r>
       <w:r>
         <w:rPr>
@@ -2309,7 +2316,27 @@
           <w:sz w:val="24"/>
           <w:szCs w:val="24"/>
         </w:rPr>
-        <w:t>The functionality is pretty straight forward and is easy to get an oversight of. The differnt turns are modeled so that they have a common abstract class to easily get an overview of their common functionality.</w:t>
+        <w:t>The functionality is pretty straight forward and is easy to get an oversight of. The differnt turns are modeled so that they have a common abstract class to easily get an overview of their common functionality</w:t>
+      </w:r>
+      <w:r>
+        <w:rPr>
+          <w:rFonts w:ascii="Times New Roman" w:hAnsi="Times New Roman" w:cs="Times New Roman"/>
+          <w:bCs/>
+          <w:color w:val="000000"/>
+          <w:sz w:val="24"/>
+          <w:szCs w:val="24"/>
+        </w:rPr>
+        <w:t xml:space="preserve"> that you can see in figure 1</w:t>
+      </w:r>
+      <w:r>
+        <w:rPr>
+          <w:rFonts w:ascii="Times New Roman" w:hAnsi="Times New Roman" w:cs="Times New Roman"/>
+          <w:bCs/>
+          <w:color w:val="000000"/>
+          <w:sz w:val="24"/>
+          <w:szCs w:val="24"/>
+        </w:rPr>
+        <w:t>.</w:t>
       </w:r>
     </w:p>
     <w:p>
@@ -2438,6 +2465,7 @@
         <w:autoSpaceDN w:val="0"/>
         <w:adjustRightInd w:val="0"/>
         <w:spacing w:after="0" w:line="240" w:lineRule="auto"/>
+        <w:jc w:val="center"/>
         <w:rPr>
           <w:rFonts w:ascii="Times New Roman" w:hAnsi="Times New Roman" w:cs="Times New Roman"/>
           <w:b/>
@@ -2447,41 +2475,128 @@
           <w:szCs w:val="26"/>
         </w:rPr>
       </w:pPr>
-    </w:p>
-    <w:p>
-      <w:pPr>
-        <w:autoSpaceDE w:val="0"/>
-        <w:autoSpaceDN w:val="0"/>
-        <w:adjustRightInd w:val="0"/>
-        <w:spacing w:after="0" w:line="240" w:lineRule="auto"/>
-        <w:rPr>
-          <w:rFonts w:ascii="Times New Roman" w:hAnsi="Times New Roman" w:cs="Times New Roman"/>
-          <w:sz w:val="24"/>
-          <w:szCs w:val="24"/>
-        </w:rPr>
-      </w:pPr>
-      <w:r>
-        <w:rPr>
-          <w:rFonts w:ascii="Times New Roman" w:hAnsi="Times New Roman" w:cs="Times New Roman"/>
-          <w:b/>
-          <w:bCs/>
+      <w:r>
+        <w:rPr>
+          <w:rFonts w:ascii="Times New Roman" w:hAnsi="Times New Roman" w:cs="Times New Roman"/>
+          <w:b/>
+          <w:bCs/>
+          <w:noProof/>
           <w:color w:val="000000"/>
           <w:sz w:val="26"/>
           <w:szCs w:val="26"/>
-        </w:rPr>
-        <w:t>2.2.</w:t>
-      </w:r>
-      <w:r>
-        <w:rPr>
-          <w:rFonts w:ascii="Arial" w:hAnsi="Arial" w:cs="Arial"/>
+          <w:lang w:eastAsia="sv-SE"/>
+        </w:rPr>
+        <w:drawing>
+          <wp:inline distT="0" distB="0" distL="0" distR="0">
+            <wp:extent cx="2924175" cy="1981200"/>
+            <wp:effectExtent l="19050" t="0" r="9525" b="0"/>
+            <wp:docPr id="7" name="Picture 7"/>
+            <wp:cNvGraphicFramePr>
+              <a:graphicFrameLocks xmlns:a="http://schemas.openxmlformats.org/drawingml/2006/main" noChangeAspect="1"/>
+            </wp:cNvGraphicFramePr>
+            <a:graphic xmlns:a="http://schemas.openxmlformats.org/drawingml/2006/main">
+              <a:graphicData uri="http://schemas.openxmlformats.org/drawingml/2006/picture">
+                <pic:pic xmlns:pic="http://schemas.openxmlformats.org/drawingml/2006/picture">
+                  <pic:nvPicPr>
+                    <pic:cNvPr id="0" name="Picture 7"/>
+                    <pic:cNvPicPr>
+                      <a:picLocks noChangeAspect="1" noChangeArrowheads="1"/>
+                    </pic:cNvPicPr>
+                  </pic:nvPicPr>
+                  <pic:blipFill>
+                    <a:blip r:embed="rId5" cstate="print"/>
+                    <a:srcRect/>
+                    <a:stretch>
+                      <a:fillRect/>
+                    </a:stretch>
+                  </pic:blipFill>
+                  <pic:spPr bwMode="auto">
+                    <a:xfrm>
+                      <a:off x="0" y="0"/>
+                      <a:ext cx="2924175" cy="1981200"/>
+                    </a:xfrm>
+                    <a:prstGeom prst="rect">
+                      <a:avLst/>
+                    </a:prstGeom>
+                    <a:noFill/>
+                    <a:ln w="9525">
+                      <a:noFill/>
+                      <a:miter lim="800000"/>
+                      <a:headEnd/>
+                      <a:tailEnd/>
+                    </a:ln>
+                  </pic:spPr>
+                </pic:pic>
+              </a:graphicData>
+            </a:graphic>
+          </wp:inline>
+        </w:drawing>
+      </w:r>
+    </w:p>
+    <w:p>
+      <w:pPr>
+        <w:autoSpaceDE w:val="0"/>
+        <w:autoSpaceDN w:val="0"/>
+        <w:adjustRightInd w:val="0"/>
+        <w:spacing w:after="0" w:line="240" w:lineRule="auto"/>
+        <w:jc w:val="center"/>
+        <w:rPr>
+          <w:rFonts w:ascii="Times New Roman" w:hAnsi="Times New Roman" w:cs="Times New Roman"/>
+          <w:bCs/>
+          <w:color w:val="000000"/>
+          <w:sz w:val="24"/>
+          <w:szCs w:val="24"/>
+        </w:rPr>
+      </w:pPr>
+      <w:r>
+        <w:rPr>
+          <w:rFonts w:ascii="Times New Roman" w:hAnsi="Times New Roman" w:cs="Times New Roman"/>
+          <w:bCs/>
+          <w:color w:val="000000"/>
+          <w:sz w:val="24"/>
+          <w:szCs w:val="24"/>
+        </w:rPr>
+        <w:t>Figure</w:t>
+      </w:r>
+      <w:r>
+        <w:rPr>
+          <w:rFonts w:ascii="Times New Roman" w:hAnsi="Times New Roman" w:cs="Times New Roman"/>
+          <w:bCs/>
+          <w:color w:val="000000"/>
+          <w:sz w:val="24"/>
+          <w:szCs w:val="24"/>
+        </w:rPr>
+        <w:t xml:space="preserve"> 1.  The abstract class TurnType that is parent to Challenge and NormalTurn</w:t>
+      </w:r>
+    </w:p>
+    <w:p>
+      <w:pPr>
+        <w:autoSpaceDE w:val="0"/>
+        <w:autoSpaceDN w:val="0"/>
+        <w:adjustRightInd w:val="0"/>
+        <w:spacing w:after="0" w:line="240" w:lineRule="auto"/>
+        <w:rPr>
+          <w:rFonts w:ascii="Times New Roman" w:hAnsi="Times New Roman" w:cs="Times New Roman"/>
           <w:b/>
           <w:bCs/>
           <w:color w:val="000000"/>
           <w:sz w:val="26"/>
           <w:szCs w:val="26"/>
         </w:rPr>
-        <w:t xml:space="preserve"> </w:t>
-      </w:r>
+      </w:pPr>
+    </w:p>
+    <w:p>
+      <w:pPr>
+        <w:autoSpaceDE w:val="0"/>
+        <w:autoSpaceDN w:val="0"/>
+        <w:adjustRightInd w:val="0"/>
+        <w:spacing w:after="0" w:line="240" w:lineRule="auto"/>
+        <w:rPr>
+          <w:rFonts w:ascii="Times New Roman" w:hAnsi="Times New Roman" w:cs="Times New Roman"/>
+          <w:sz w:val="24"/>
+          <w:szCs w:val="24"/>
+        </w:rPr>
+      </w:pPr>
       <w:r>
         <w:rPr>
           <w:rFonts w:ascii="Times New Roman" w:hAnsi="Times New Roman" w:cs="Times New Roman"/>
@@ -2491,6 +2606,28 @@
           <w:sz w:val="26"/>
           <w:szCs w:val="26"/>
         </w:rPr>
+        <w:t>2.2.</w:t>
+      </w:r>
+      <w:r>
+        <w:rPr>
+          <w:rFonts w:ascii="Arial" w:hAnsi="Arial" w:cs="Arial"/>
+          <w:b/>
+          <w:bCs/>
+          <w:color w:val="000000"/>
+          <w:sz w:val="26"/>
+          <w:szCs w:val="26"/>
+        </w:rPr>
+        <w:t xml:space="preserve"> </w:t>
+      </w:r>
+      <w:r>
+        <w:rPr>
+          <w:rFonts w:ascii="Times New Roman" w:hAnsi="Times New Roman" w:cs="Times New Roman"/>
+          <w:b/>
+          <w:bCs/>
+          <w:color w:val="000000"/>
+          <w:sz w:val="26"/>
+          <w:szCs w:val="26"/>
+        </w:rPr>
         <w:t xml:space="preserve">Software decomposition </w:t>
       </w:r>
     </w:p>
@@ -2857,6 +2994,7 @@
           <w:sz w:val="24"/>
           <w:szCs w:val="24"/>
         </w:rPr>
+        <w:lastRenderedPageBreak/>
         <w:t>GUI without make changes in the model</w:t>
       </w:r>
       <w:r>
@@ -2938,7 +3076,6 @@
           <w:szCs w:val="24"/>
           <w:lang w:eastAsia="sv-SE"/>
         </w:rPr>
-        <w:lastRenderedPageBreak/>
         <w:drawing>
           <wp:inline distT="0" distB="0" distL="0" distR="0">
             <wp:extent cx="2162175" cy="3819525"/>
@@ -2957,7 +3094,7 @@
                     </pic:cNvPicPr>
                   </pic:nvPicPr>
                   <pic:blipFill>
-                    <a:blip r:embed="rId5" cstate="print"/>
+                    <a:blip r:embed="rId6" cstate="print"/>
                     <a:srcRect/>
                     <a:stretch>
                       <a:fillRect/>
@@ -3003,7 +3140,25 @@
           <w:sz w:val="24"/>
           <w:szCs w:val="24"/>
         </w:rPr>
-        <w:t>Figure 1.</w:t>
+        <w:t xml:space="preserve">Figure </w:t>
+      </w:r>
+      <w:r>
+        <w:rPr>
+          <w:rFonts w:ascii="Times New Roman" w:hAnsi="Times New Roman" w:cs="Times New Roman"/>
+          <w:color w:val="000000"/>
+          <w:sz w:val="24"/>
+          <w:szCs w:val="24"/>
+        </w:rPr>
+        <w:t>2</w:t>
+      </w:r>
+      <w:r>
+        <w:rPr>
+          <w:rFonts w:ascii="Times New Roman" w:hAnsi="Times New Roman" w:cs="Times New Roman"/>
+          <w:color w:val="000000"/>
+          <w:sz w:val="24"/>
+          <w:szCs w:val="24"/>
+        </w:rPr>
+        <w:t>.</w:t>
       </w:r>
       <w:r>
         <w:rPr>
@@ -3051,7 +3206,7 @@
                     <pic:cNvPicPr/>
                   </pic:nvPicPr>
                   <pic:blipFill>
-                    <a:blip r:embed="rId6" cstate="print"/>
+                    <a:blip r:embed="rId7" cstate="print"/>
                     <a:stretch>
                       <a:fillRect/>
                     </a:stretch>
@@ -3100,7 +3255,16 @@
           <w:sz w:val="24"/>
           <w:szCs w:val="24"/>
         </w:rPr>
-        <w:t>Figure 2. Class diagram for the more interesting classes</w:t>
+        <w:t>Figure 3</w:t>
+      </w:r>
+      <w:r>
+        <w:rPr>
+          <w:rFonts w:ascii="Times New Roman" w:hAnsi="Times New Roman" w:cs="Times New Roman"/>
+          <w:color w:val="000000"/>
+          <w:sz w:val="24"/>
+          <w:szCs w:val="24"/>
+        </w:rPr>
+        <w:t>. Class diagram for the more interesting classes</w:t>
       </w:r>
     </w:p>
     <w:p>
@@ -3182,7 +3346,25 @@
           <w:sz w:val="24"/>
           <w:szCs w:val="24"/>
         </w:rPr>
-        <w:t xml:space="preserve">The layering is indicated in figure 1.  </w:t>
+        <w:t>The l</w:t>
+      </w:r>
+      <w:r>
+        <w:rPr>
+          <w:rFonts w:ascii="Times New Roman" w:hAnsi="Times New Roman" w:cs="Times New Roman"/>
+          <w:color w:val="000000"/>
+          <w:sz w:val="24"/>
+          <w:szCs w:val="24"/>
+        </w:rPr>
+        <w:t>ayering is indicated in figure 2</w:t>
+      </w:r>
+      <w:r>
+        <w:rPr>
+          <w:rFonts w:ascii="Times New Roman" w:hAnsi="Times New Roman" w:cs="Times New Roman"/>
+          <w:color w:val="000000"/>
+          <w:sz w:val="24"/>
+          <w:szCs w:val="24"/>
+        </w:rPr>
+        <w:t xml:space="preserve">.  </w:t>
       </w:r>
     </w:p>
     <w:p>
@@ -3253,7 +3435,25 @@
           <w:sz w:val="24"/>
           <w:szCs w:val="24"/>
         </w:rPr>
-        <w:t xml:space="preserve">See figure 1. As you can see are there no circular dependencies.  </w:t>
+        <w:t xml:space="preserve">See figure </w:t>
+      </w:r>
+      <w:r>
+        <w:rPr>
+          <w:rFonts w:ascii="Times New Roman" w:hAnsi="Times New Roman" w:cs="Times New Roman"/>
+          <w:color w:val="000000"/>
+          <w:sz w:val="24"/>
+          <w:szCs w:val="24"/>
+        </w:rPr>
+        <w:t>2 for the stan analysis that shows the dependencies</w:t>
+      </w:r>
+      <w:r>
+        <w:rPr>
+          <w:rFonts w:ascii="Times New Roman" w:hAnsi="Times New Roman" w:cs="Times New Roman"/>
+          <w:color w:val="000000"/>
+          <w:sz w:val="24"/>
+          <w:szCs w:val="24"/>
+        </w:rPr>
+        <w:t xml:space="preserve">. As you can see are there no circular dependencies.  </w:t>
       </w:r>
     </w:p>
     <w:p>
@@ -3324,20 +3524,15 @@
         </w:rPr>
         <w:t>N/A.  It’s a single threaded application. The Swing event thread will handle</w:t>
       </w:r>
-    </w:p>
-    <w:p>
-      <w:pPr>
-        <w:autoSpaceDE w:val="0"/>
-        <w:autoSpaceDN w:val="0"/>
-        <w:adjustRightInd w:val="0"/>
-        <w:spacing w:after="0" w:line="240" w:lineRule="auto"/>
-        <w:rPr>
-          <w:rFonts w:ascii="Times New Roman" w:hAnsi="Times New Roman" w:cs="Times New Roman"/>
-          <w:color w:val="000000"/>
-          <w:sz w:val="24"/>
-          <w:szCs w:val="24"/>
-        </w:rPr>
-      </w:pPr>
+      <w:r>
+        <w:rPr>
+          <w:rFonts w:ascii="Times New Roman" w:hAnsi="Times New Roman" w:cs="Times New Roman"/>
+          <w:color w:val="000000"/>
+          <w:sz w:val="24"/>
+          <w:szCs w:val="24"/>
+        </w:rPr>
+        <w:t xml:space="preserve"> </w:t>
+      </w:r>
       <w:r>
         <w:rPr>
           <w:rFonts w:ascii="Times New Roman" w:hAnsi="Times New Roman" w:cs="Times New Roman"/>
@@ -3347,19 +3542,15 @@
         </w:rPr>
         <w:t>everything. For possible increased response there could be background threads.</w:t>
       </w:r>
-    </w:p>
-    <w:p>
-      <w:pPr>
-        <w:autoSpaceDE w:val="0"/>
-        <w:autoSpaceDN w:val="0"/>
-        <w:adjustRightInd w:val="0"/>
-        <w:spacing w:after="0" w:line="240" w:lineRule="auto"/>
-        <w:rPr>
-          <w:rFonts w:ascii="Times New Roman" w:hAnsi="Times New Roman" w:cs="Times New Roman"/>
-          <w:sz w:val="24"/>
-          <w:szCs w:val="24"/>
-        </w:rPr>
-      </w:pPr>
+      <w:r>
+        <w:rPr>
+          <w:rFonts w:ascii="Times New Roman" w:hAnsi="Times New Roman" w:cs="Times New Roman"/>
+          <w:color w:val="000000"/>
+          <w:sz w:val="24"/>
+          <w:szCs w:val="24"/>
+        </w:rPr>
+        <w:t xml:space="preserve"> </w:t>
+      </w:r>
       <w:r>
         <w:rPr>
           <w:rFonts w:ascii="Times New Roman" w:hAnsi="Times New Roman" w:cs="Times New Roman"/>
@@ -3391,6 +3582,7 @@
           <w:sz w:val="26"/>
           <w:szCs w:val="26"/>
         </w:rPr>
+        <w:lastRenderedPageBreak/>
         <w:t>2.4.</w:t>
       </w:r>
       <w:r>
@@ -3435,7 +3627,6 @@
           <w:sz w:val="24"/>
           <w:szCs w:val="24"/>
         </w:rPr>
-        <w:lastRenderedPageBreak/>
         <w:t xml:space="preserve">N/A. </w:t>
       </w:r>
     </w:p>
@@ -4224,7 +4415,7 @@
 </file>
 
 <file path=customXml/itemProps1.xml><?xml version="1.0" encoding="utf-8"?>
-<ds:datastoreItem xmlns:ds="http://schemas.openxmlformats.org/officeDocument/2006/customXml" ds:itemID="{32B8EB66-09F8-4AAA-A519-83ADB0D30C9B}">
+<ds:datastoreItem xmlns:ds="http://schemas.openxmlformats.org/officeDocument/2006/customXml" ds:itemID="{E943144A-5BED-4E0A-B7EA-6C55A5C80F47}">
   <ds:schemaRefs>
     <ds:schemaRef ds:uri="http://schemas.openxmlformats.org/officeDocument/2006/bibliography"/>
   </ds:schemaRefs>

</xml_diff>